<commit_message>
adding basic prototypes and design docs
</commit_message>
<xml_diff>
--- a/Design/Home Scene Design Specification.docx
+++ b/Design/Home Scene Design Specification.docx
@@ -26,19 +26,16 @@
           <w:placeholder>
             <w:docPart w:val="8431699BF4C749D2A4AB9A27F80A0D54"/>
           </w:placeholder>
-          <w:showingPlcHdr/>
         </w:sdtPr>
         <w:sdtContent>
           <w:r>
             <w:rPr>
               <w:rFonts w:ascii="Century" w:hAnsi="Century" w:cs="Calibri"/>
-              <w:b/>
-              <w:bCs/>
               <w:color w:val="2F5496" w:themeColor="accent1" w:themeShade="BF"/>
               <w:sz w:val="48"/>
               <w:szCs w:val="48"/>
             </w:rPr>
-            <w:t>&lt;Scene Title&gt;</w:t>
+            <w:t>Home Scene</w:t>
           </w:r>
         </w:sdtContent>
       </w:sdt>
@@ -131,7 +128,7 @@
               <w:sz w:val="22"/>
               <w:szCs w:val="22"/>
             </w:rPr>
-            <w:t>&lt;B</w:t>
+            <w:t xml:space="preserve">The purpose of this scene is to </w:t>
           </w:r>
           <w:r>
             <w:rPr>
@@ -139,31 +136,7 @@
               <w:sz w:val="22"/>
               <w:szCs w:val="22"/>
             </w:rPr>
-            <w:t>rief description of the scene's</w:t>
-          </w:r>
-          <w:r>
-            <w:rPr>
-              <w:rFonts w:ascii="Calibri" w:hAnsi="Calibri" w:cs="Calibri"/>
-              <w:sz w:val="22"/>
-              <w:szCs w:val="22"/>
-            </w:rPr>
-            <w:t xml:space="preserve"> sole</w:t>
-          </w:r>
-          <w:r>
-            <w:rPr>
-              <w:rFonts w:ascii="Calibri" w:hAnsi="Calibri" w:cs="Calibri"/>
-              <w:sz w:val="22"/>
-              <w:szCs w:val="22"/>
-            </w:rPr>
-            <w:t xml:space="preserve"> job</w:t>
-          </w:r>
-          <w:r>
-            <w:rPr>
-              <w:rFonts w:ascii="Calibri" w:hAnsi="Calibri" w:cs="Calibri"/>
-              <w:sz w:val="22"/>
-              <w:szCs w:val="22"/>
-            </w:rPr>
-            <w:t>&gt;</w:t>
+            <w:t>serve as a starting point for the application from where players can navigate to the different primary areas of the game.</w:t>
           </w:r>
         </w:p>
       </w:sdtContent>
@@ -253,7 +226,7 @@
               <w:sz w:val="22"/>
               <w:szCs w:val="22"/>
             </w:rPr>
-            <w:t>&lt;D</w:t>
+            <w:t xml:space="preserve">Within this scene, players will see the title of the game and buttons for the primary functionality of the game. Buttons are yellow, and the background is reminiscent of a forest, either with tree silhouettes or evergreen-like colours. </w:t>
           </w:r>
           <w:r>
             <w:rPr>
@@ -261,15 +234,7 @@
               <w:sz w:val="22"/>
               <w:szCs w:val="22"/>
             </w:rPr>
-            <w:t>escription of artwork, sound, aesthetics</w:t>
-          </w:r>
-          <w:r>
-            <w:rPr>
-              <w:rFonts w:ascii="Calibri" w:hAnsi="Calibri" w:cs="Calibri"/>
-              <w:sz w:val="22"/>
-              <w:szCs w:val="22"/>
-            </w:rPr>
-            <w:t>, or story&gt;</w:t>
+            <w:t>Tim the lumberjack may also appear in this scene, either in silhouette or next to the menu buttons. The title should appear at the top of the screen in block lettering, optionally with an outline.</w:t>
           </w:r>
         </w:p>
       </w:sdtContent>
@@ -553,39 +518,7 @@
               <w:sz w:val="22"/>
               <w:szCs w:val="22"/>
             </w:rPr>
-            <w:t>&lt;A</w:t>
-          </w:r>
-          <w:r>
-            <w:rPr>
-              <w:rFonts w:ascii="Calibri" w:hAnsi="Calibri" w:cs="Calibri"/>
-              <w:sz w:val="22"/>
-              <w:szCs w:val="22"/>
-            </w:rPr>
-            <w:t xml:space="preserve">ction you </w:t>
-          </w:r>
-          <w:r>
-            <w:rPr>
-              <w:rFonts w:ascii="Calibri" w:hAnsi="Calibri" w:cs="Calibri"/>
-              <w:sz w:val="22"/>
-              <w:szCs w:val="22"/>
-            </w:rPr>
-            <w:t xml:space="preserve">intend </w:t>
-          </w:r>
-          <w:r>
-            <w:rPr>
-              <w:rFonts w:ascii="Calibri" w:hAnsi="Calibri" w:cs="Calibri"/>
-              <w:sz w:val="22"/>
-              <w:szCs w:val="22"/>
-            </w:rPr>
-            <w:t xml:space="preserve">most players to take </w:t>
-          </w:r>
-          <w:r>
-            <w:rPr>
-              <w:rFonts w:ascii="Calibri" w:hAnsi="Calibri" w:cs="Calibri"/>
-              <w:sz w:val="22"/>
-              <w:szCs w:val="22"/>
-            </w:rPr>
-            <w:t>in the scene&gt;</w:t>
+            <w:t>Player selects Play from the menu.</w:t>
           </w:r>
         </w:p>
       </w:sdtContent>
@@ -697,7 +630,7 @@
               <w:sz w:val="22"/>
               <w:szCs w:val="22"/>
             </w:rPr>
-            <w:t>&lt;Exit action for the scene&gt;</w:t>
+            <w:t>Player selects Exit from the menu or closes the application through the mobile device OS close function.</w:t>
           </w:r>
         </w:p>
       </w:sdtContent>
@@ -723,6 +656,29 @@
     </w:p>
     <w:p>
       <w:pPr>
+        <w:rPr>
+          <w:rFonts w:ascii="Century" w:eastAsia="Times New Roman" w:hAnsi="Century" w:cs="Calibri"/>
+          <w:b/>
+          <w:bCs/>
+          <w:color w:val="525252" w:themeColor="accent3" w:themeShade="80"/>
+          <w:sz w:val="28"/>
+          <w:szCs w:val="28"/>
+        </w:rPr>
+      </w:pPr>
+      <w:r>
+        <w:rPr>
+          <w:rFonts w:ascii="Century" w:hAnsi="Century" w:cs="Calibri"/>
+          <w:b/>
+          <w:bCs/>
+          <w:color w:val="525252" w:themeColor="accent3" w:themeShade="80"/>
+          <w:sz w:val="28"/>
+          <w:szCs w:val="28"/>
+        </w:rPr>
+        <w:br w:type="page"/>
+      </w:r>
+    </w:p>
+    <w:p>
+      <w:pPr>
         <w:pStyle w:val="NormalWeb"/>
         <w:spacing w:before="0" w:beforeAutospacing="0" w:after="0" w:afterAutospacing="0"/>
         <w:rPr>
@@ -743,6 +699,7 @@
           <w:sz w:val="28"/>
           <w:szCs w:val="28"/>
         </w:rPr>
+        <w:lastRenderedPageBreak/>
         <w:t xml:space="preserve">Flow </w:t>
       </w:r>
       <w:r>
@@ -788,7 +745,6 @@
         </w:rPr>
         <w:id w:val="-217049665"/>
         <w:lock w:val="sdtLocked"/>
-        <w:showingPlcHdr/>
         <w15:appearance w15:val="tags"/>
         <w:picture/>
       </w:sdtPr>
@@ -812,8 +768,8 @@
               <w:szCs w:val="22"/>
             </w:rPr>
             <w:drawing>
-              <wp:inline distT="0" distB="0" distL="0" distR="0" wp14:anchorId="09E173F5" wp14:editId="4BF0F524">
-                <wp:extent cx="952500" cy="952500"/>
+              <wp:inline distT="0" distB="0" distL="0" distR="0" wp14:anchorId="09E173F5" wp14:editId="0ADD8CE6">
+                <wp:extent cx="5565600" cy="6804000"/>
                 <wp:effectExtent l="0" t="0" r="0" b="0"/>
                 <wp:docPr id="1" name="Picture 1"/>
                 <wp:cNvGraphicFramePr>
@@ -823,20 +779,13 @@
                   <a:graphicData uri="http://schemas.openxmlformats.org/drawingml/2006/picture">
                     <pic:pic xmlns:pic="http://schemas.openxmlformats.org/drawingml/2006/picture">
                       <pic:nvPicPr>
-                        <pic:cNvPr id="0" name="Picture 1"/>
+                        <pic:cNvPr id="1" name="Picture 1"/>
                         <pic:cNvPicPr>
                           <a:picLocks noChangeAspect="1" noChangeArrowheads="1"/>
                         </pic:cNvPicPr>
                       </pic:nvPicPr>
                       <pic:blipFill>
-                        <a:blip r:embed="rId4">
-                          <a:extLst>
-                            <a:ext uri="{28A0092B-C50C-407E-A947-70E740481C1C}">
-                              <a14:useLocalDpi xmlns:a14="http://schemas.microsoft.com/office/drawing/2010/main" val="0"/>
-                            </a:ext>
-                          </a:extLst>
-                        </a:blip>
-                        <a:srcRect/>
+                        <a:blip r:embed="rId5"/>
                         <a:stretch>
                           <a:fillRect/>
                         </a:stretch>
@@ -844,7 +793,7 @@
                       <pic:spPr bwMode="auto">
                         <a:xfrm>
                           <a:off x="0" y="0"/>
-                          <a:ext cx="952500" cy="952500"/>
+                          <a:ext cx="5565600" cy="6804000"/>
                         </a:xfrm>
                         <a:prstGeom prst="rect">
                           <a:avLst/>
@@ -884,6 +833,29 @@
     </w:p>
     <w:p>
       <w:pPr>
+        <w:rPr>
+          <w:rFonts w:ascii="Century" w:eastAsia="Times New Roman" w:hAnsi="Century" w:cs="Calibri"/>
+          <w:b/>
+          <w:bCs/>
+          <w:color w:val="525252" w:themeColor="accent3" w:themeShade="80"/>
+          <w:sz w:val="28"/>
+          <w:szCs w:val="28"/>
+        </w:rPr>
+      </w:pPr>
+      <w:r>
+        <w:rPr>
+          <w:rFonts w:ascii="Century" w:hAnsi="Century" w:cs="Calibri"/>
+          <w:b/>
+          <w:bCs/>
+          <w:color w:val="525252" w:themeColor="accent3" w:themeShade="80"/>
+          <w:sz w:val="28"/>
+          <w:szCs w:val="28"/>
+        </w:rPr>
+        <w:br w:type="page"/>
+      </w:r>
+    </w:p>
+    <w:p>
+      <w:pPr>
         <w:pStyle w:val="NormalWeb"/>
         <w:spacing w:before="0" w:beforeAutospacing="0" w:after="0" w:afterAutospacing="0"/>
         <w:rPr>
@@ -904,6 +876,7 @@
           <w:sz w:val="28"/>
           <w:szCs w:val="28"/>
         </w:rPr>
+        <w:lastRenderedPageBreak/>
         <w:t>UI Prototype</w:t>
       </w:r>
     </w:p>
@@ -938,7 +911,6 @@
           </w:rPr>
           <w:id w:val="-944993655"/>
           <w:lock w:val="sdtLocked"/>
-          <w:showingPlcHdr/>
           <w:picture/>
         </w:sdtPr>
         <w:sdtContent>
@@ -950,9 +922,9 @@
               <w:szCs w:val="22"/>
             </w:rPr>
             <w:drawing>
-              <wp:inline distT="0" distB="0" distL="0" distR="0" wp14:anchorId="7BCF41AC" wp14:editId="6D37BB93">
-                <wp:extent cx="952500" cy="952500"/>
-                <wp:effectExtent l="0" t="0" r="0" b="0"/>
+              <wp:inline distT="0" distB="0" distL="0" distR="0" wp14:anchorId="7BCF41AC" wp14:editId="44EC655F">
+                <wp:extent cx="5950800" cy="3344400"/>
+                <wp:effectExtent l="0" t="0" r="0" b="8890"/>
                 <wp:docPr id="2" name="Picture 2"/>
                 <wp:cNvGraphicFramePr>
                   <a:graphicFrameLocks xmlns:a="http://schemas.openxmlformats.org/drawingml/2006/main" noChangeAspect="1"/>
@@ -961,20 +933,13 @@
                   <a:graphicData uri="http://schemas.openxmlformats.org/drawingml/2006/picture">
                     <pic:pic xmlns:pic="http://schemas.openxmlformats.org/drawingml/2006/picture">
                       <pic:nvPicPr>
-                        <pic:cNvPr id="0" name="Picture 2"/>
+                        <pic:cNvPr id="2" name="Picture 2"/>
                         <pic:cNvPicPr>
                           <a:picLocks noChangeAspect="1" noChangeArrowheads="1"/>
                         </pic:cNvPicPr>
                       </pic:nvPicPr>
                       <pic:blipFill>
-                        <a:blip r:embed="rId4">
-                          <a:extLst>
-                            <a:ext uri="{28A0092B-C50C-407E-A947-70E740481C1C}">
-                              <a14:useLocalDpi xmlns:a14="http://schemas.microsoft.com/office/drawing/2010/main" val="0"/>
-                            </a:ext>
-                          </a:extLst>
-                        </a:blip>
-                        <a:srcRect/>
+                        <a:blip r:embed="rId6"/>
                         <a:stretch>
                           <a:fillRect/>
                         </a:stretch>
@@ -982,7 +947,7 @@
                       <pic:spPr bwMode="auto">
                         <a:xfrm>
                           <a:off x="0" y="0"/>
-                          <a:ext cx="952500" cy="952500"/>
+                          <a:ext cx="5950800" cy="3344400"/>
                         </a:xfrm>
                         <a:prstGeom prst="rect">
                           <a:avLst/>
@@ -1512,7 +1477,7 @@
       <w:docPartBody>
         <w:p>
           <w:pPr>
-            <w:pStyle w:val="8431699BF4C749D2A4AB9A27F80A0D543"/>
+            <w:pStyle w:val="8431699BF4C749D2A4AB9A27F80A0D544"/>
           </w:pPr>
           <w:r>
             <w:rPr>
@@ -1635,7 +1600,7 @@
   <w:rsids>
     <w:rsidRoot w:val="00567A3B"/>
     <w:rsid w:val="00567A3B"/>
-    <w:rsid w:val="00DE4189"/>
+    <w:rsid w:val="00650FAE"/>
   </w:rsids>
   <m:mathPr>
     <m:mathFont m:val="Cambria Math"/>
@@ -2170,6 +2135,18 @@
     <w:name w:val="C40B8DBD607D49C7A770A9620F03504C"/>
     <w:rsid w:val="00567A3B"/>
   </w:style>
+  <w:style w:type="paragraph" w:customStyle="1" w:styleId="8431699BF4C749D2A4AB9A27F80A0D544">
+    <w:name w:val="8431699BF4C749D2A4AB9A27F80A0D544"/>
+    <w:rsid w:val="00567A3B"/>
+    <w:pPr>
+      <w:spacing w:before="100" w:beforeAutospacing="1" w:after="100" w:afterAutospacing="1" w:line="240" w:lineRule="auto"/>
+    </w:pPr>
+    <w:rPr>
+      <w:rFonts w:ascii="Times New Roman" w:eastAsia="Times New Roman" w:hAnsi="Times New Roman" w:cs="Times New Roman"/>
+      <w:sz w:val="24"/>
+      <w:szCs w:val="24"/>
+    </w:rPr>
+  </w:style>
 </w:styles>
 </file>
 

</xml_diff>